<commit_message>
Big commit, new code with correlation to see if approximation error  is convergent when varying some parameters
</commit_message>
<xml_diff>
--- a/MT180_2021/02022021_selection/02022021_selection.docx
+++ b/MT180_2021/02022021_selection/02022021_selection.docx
@@ -1186,10 +1186,19 @@
         <w:t>propriétés physiques de l’environnement</w:t>
       </w:r>
       <w:r>
-        <w:t xml:space="preserve">. Lorsqu’on émet des ondes d’un point A, chacune arrivera en B de manière aléatoire et à des instants différents, en raison des différents obstacles qu’elles rencontrent sur leurs trajectoires. Cet aléa est ensuite utilisé pour générer, uniquement entre A et B, une signature spécifique sécurisant la communication. Si un récepteur illégitime est présent à un endroit C quelconque, il réceptionnera l’information provenant de A, </w:t>
+        <w:t>. Lorsqu’on émet des ondes d’un point A, chacune arrivera en B de manière aléatoire et à des instants différents, en raison des différents obstacles qu’elles rencontrent sur leurs trajectoires</w:t>
+      </w:r>
+      <w:r>
+        <w:t xml:space="preserve"> (immeubles, véhicules,…)</w:t>
+      </w:r>
+      <w:r>
+        <w:t xml:space="preserve">. Cet aléa est ensuite utilisé pour générer, uniquement entre A et B, une signature spécifique sécurisant la communication. Si un récepteur illégitime est présent à un endroit C quelconque, il réceptionnera l’information provenant de A, </w:t>
       </w:r>
       <w:r>
         <w:t xml:space="preserve">mais ne disposera pas de la signature pour pouvoir </w:t>
+      </w:r>
+      <w:r>
+        <w:t>l’</w:t>
       </w:r>
       <w:r>
         <w:t>interpréter</w:t>

</xml_diff>